<commit_message>
completed MS Lab 2
</commit_message>
<xml_diff>
--- a/MS-Lab-2-LAMMPS/MS Lab 2.docx
+++ b/MS-Lab-2-LAMMPS/MS Lab 2.docx
@@ -46,8 +46,18 @@
           <w:sz w:val="18"/>
           <w:szCs w:val="18"/>
         </w:rPr>
-        <w:t>Total energy (eV) = -13.4399999527351;</w:t>
-      </w:r>
+        <w:t xml:space="preserve">Total energy (eV) = </w:t>
+      </w:r>
+      <w:proofErr w:type="gramStart"/>
+      <w:r>
+        <w:rPr>
+          <w:rFonts w:ascii="Courier New" w:hAnsi="Courier New" w:cs="Courier New"/>
+          <w:sz w:val="18"/>
+          <w:szCs w:val="18"/>
+        </w:rPr>
+        <w:t>-13.4399999527351;</w:t>
+      </w:r>
+      <w:proofErr w:type="gramEnd"/>
     </w:p>
     <w:p>
       <w:pPr>
@@ -65,8 +75,18 @@
           <w:sz w:val="18"/>
           <w:szCs w:val="18"/>
         </w:rPr>
-        <w:t>Number of atoms = 4;</w:t>
-      </w:r>
+        <w:t xml:space="preserve">Number of atoms = </w:t>
+      </w:r>
+      <w:proofErr w:type="gramStart"/>
+      <w:r>
+        <w:rPr>
+          <w:rFonts w:ascii="Courier New" w:hAnsi="Courier New" w:cs="Courier New"/>
+          <w:sz w:val="18"/>
+          <w:szCs w:val="18"/>
+        </w:rPr>
+        <w:t>4;</w:t>
+      </w:r>
+      <w:proofErr w:type="gramEnd"/>
     </w:p>
     <w:p>
       <w:pPr>
@@ -84,8 +104,36 @@
           <w:sz w:val="18"/>
           <w:szCs w:val="18"/>
         </w:rPr>
-        <w:t>Lattice constant (Angstoms) = 4.05000466178543;</w:t>
-      </w:r>
+        <w:t>Lattice constant (</w:t>
+      </w:r>
+      <w:proofErr w:type="spellStart"/>
+      <w:r>
+        <w:rPr>
+          <w:rFonts w:ascii="Courier New" w:hAnsi="Courier New" w:cs="Courier New"/>
+          <w:sz w:val="18"/>
+          <w:szCs w:val="18"/>
+        </w:rPr>
+        <w:t>Angstoms</w:t>
+      </w:r>
+      <w:proofErr w:type="spellEnd"/>
+      <w:r>
+        <w:rPr>
+          <w:rFonts w:ascii="Courier New" w:hAnsi="Courier New" w:cs="Courier New"/>
+          <w:sz w:val="18"/>
+          <w:szCs w:val="18"/>
+        </w:rPr>
+        <w:t xml:space="preserve">) = </w:t>
+      </w:r>
+      <w:proofErr w:type="gramStart"/>
+      <w:r>
+        <w:rPr>
+          <w:rFonts w:ascii="Courier New" w:hAnsi="Courier New" w:cs="Courier New"/>
+          <w:sz w:val="18"/>
+          <w:szCs w:val="18"/>
+        </w:rPr>
+        <w:t>4.05000466178543;</w:t>
+      </w:r>
+      <w:proofErr w:type="gramEnd"/>
     </w:p>
     <w:p>
       <w:pPr>
@@ -103,8 +151,18 @@
           <w:sz w:val="18"/>
           <w:szCs w:val="18"/>
         </w:rPr>
-        <w:t>Cohesive energy (eV) = -3.35999998818377;</w:t>
-      </w:r>
+        <w:t xml:space="preserve">Cohesive energy (eV) = </w:t>
+      </w:r>
+      <w:proofErr w:type="gramStart"/>
+      <w:r>
+        <w:rPr>
+          <w:rFonts w:ascii="Courier New" w:hAnsi="Courier New" w:cs="Courier New"/>
+          <w:sz w:val="18"/>
+          <w:szCs w:val="18"/>
+        </w:rPr>
+        <w:t>-3.35999998818377;</w:t>
+      </w:r>
+      <w:proofErr w:type="gramEnd"/>
     </w:p>
     <w:p>
       <w:pPr>
@@ -144,6 +202,7 @@
     </w:p>
     <w:p>
       <w:pPr>
+        <w:spacing w:after="720"/>
         <w:ind w:left="360" w:hanging="360"/>
         <w:jc w:val="center"/>
       </w:pPr>
@@ -152,7 +211,7 @@
           <w:noProof/>
         </w:rPr>
         <w:drawing>
-          <wp:inline distT="0" distB="0" distL="0" distR="0" wp14:anchorId="7EC9904B" wp14:editId="3C93D999">
+          <wp:inline distT="0" distB="0" distL="0" distR="0" wp14:anchorId="7EC9904B" wp14:editId="018CFBF8">
             <wp:extent cx="3428365" cy="2530851"/>
             <wp:effectExtent l="0" t="0" r="635" b="3175"/>
             <wp:docPr id="2" name="Picture 2"/>
@@ -180,7 +239,7 @@
                   <pic:spPr bwMode="auto">
                     <a:xfrm>
                       <a:off x="0" y="0"/>
-                      <a:ext cx="3429000" cy="2531320"/>
+                      <a:ext cx="3428365" cy="2530851"/>
                     </a:xfrm>
                     <a:prstGeom prst="rect">
                       <a:avLst/>
@@ -217,8 +276,13 @@
       <w:pPr>
         <w:ind w:left="720" w:hanging="360"/>
       </w:pPr>
-      <w:r>
-        <w:t xml:space="preserve">i) </w:t>
+      <w:proofErr w:type="spellStart"/>
+      <w:r>
+        <w:t>i</w:t>
+      </w:r>
+      <w:proofErr w:type="spellEnd"/>
+      <w:r>
+        <w:t xml:space="preserve">) </w:t>
       </w:r>
       <w:r>
         <w:tab/>
@@ -262,8 +326,36 @@
           <w:sz w:val="18"/>
           <w:szCs w:val="18"/>
         </w:rPr>
-        <w:t>Lattice constant (Angstoms) = 3.63908745701191;</w:t>
-      </w:r>
+        <w:t>Lattice constant (</w:t>
+      </w:r>
+      <w:proofErr w:type="spellStart"/>
+      <w:r>
+        <w:rPr>
+          <w:rFonts w:ascii="Courier New" w:hAnsi="Courier New" w:cs="Courier New"/>
+          <w:sz w:val="18"/>
+          <w:szCs w:val="18"/>
+        </w:rPr>
+        <w:t>Angstoms</w:t>
+      </w:r>
+      <w:proofErr w:type="spellEnd"/>
+      <w:r>
+        <w:rPr>
+          <w:rFonts w:ascii="Courier New" w:hAnsi="Courier New" w:cs="Courier New"/>
+          <w:sz w:val="18"/>
+          <w:szCs w:val="18"/>
+        </w:rPr>
+        <w:t xml:space="preserve">) = </w:t>
+      </w:r>
+      <w:proofErr w:type="gramStart"/>
+      <w:r>
+        <w:rPr>
+          <w:rFonts w:ascii="Courier New" w:hAnsi="Courier New" w:cs="Courier New"/>
+          <w:sz w:val="18"/>
+          <w:szCs w:val="18"/>
+        </w:rPr>
+        <w:t>3.63908745701191;</w:t>
+      </w:r>
+      <w:proofErr w:type="gramEnd"/>
     </w:p>
     <w:p>
       <w:pPr>
@@ -280,8 +372,18 @@
           <w:sz w:val="18"/>
           <w:szCs w:val="18"/>
         </w:rPr>
-        <w:t>Cohesive energy (eV) = -3.2831162091543;</w:t>
-      </w:r>
+        <w:t xml:space="preserve">Cohesive energy (eV) = </w:t>
+      </w:r>
+      <w:proofErr w:type="gramStart"/>
+      <w:r>
+        <w:rPr>
+          <w:rFonts w:ascii="Courier New" w:hAnsi="Courier New" w:cs="Courier New"/>
+          <w:sz w:val="18"/>
+          <w:szCs w:val="18"/>
+        </w:rPr>
+        <w:t>-3.2831162091543;</w:t>
+      </w:r>
+      <w:proofErr w:type="gramEnd"/>
     </w:p>
     <w:p>
       <w:pPr>
@@ -323,8 +425,36 @@
           <w:sz w:val="18"/>
           <w:szCs w:val="18"/>
         </w:rPr>
-        <w:t>Lattice constant (Angstoms) = 3.53350974280472;</w:t>
-      </w:r>
+        <w:t>Lattice constant (</w:t>
+      </w:r>
+      <w:proofErr w:type="spellStart"/>
+      <w:r>
+        <w:rPr>
+          <w:rFonts w:ascii="Courier New" w:hAnsi="Courier New" w:cs="Courier New"/>
+          <w:sz w:val="18"/>
+          <w:szCs w:val="18"/>
+        </w:rPr>
+        <w:t>Angstoms</w:t>
+      </w:r>
+      <w:proofErr w:type="spellEnd"/>
+      <w:r>
+        <w:rPr>
+          <w:rFonts w:ascii="Courier New" w:hAnsi="Courier New" w:cs="Courier New"/>
+          <w:sz w:val="18"/>
+          <w:szCs w:val="18"/>
+        </w:rPr>
+        <w:t xml:space="preserve">) = </w:t>
+      </w:r>
+      <w:proofErr w:type="gramStart"/>
+      <w:r>
+        <w:rPr>
+          <w:rFonts w:ascii="Courier New" w:hAnsi="Courier New" w:cs="Courier New"/>
+          <w:sz w:val="18"/>
+          <w:szCs w:val="18"/>
+        </w:rPr>
+        <w:t>3.53350974280472;</w:t>
+      </w:r>
+      <w:proofErr w:type="gramEnd"/>
     </w:p>
     <w:p>
       <w:pPr>
@@ -341,8 +471,18 @@
           <w:sz w:val="18"/>
           <w:szCs w:val="18"/>
         </w:rPr>
-        <w:t>Cohesive energy (eV) = -4.47765319575385;</w:t>
-      </w:r>
+        <w:t xml:space="preserve">Cohesive energy (eV) = </w:t>
+      </w:r>
+      <w:proofErr w:type="gramStart"/>
+      <w:r>
+        <w:rPr>
+          <w:rFonts w:ascii="Courier New" w:hAnsi="Courier New" w:cs="Courier New"/>
+          <w:sz w:val="18"/>
+          <w:szCs w:val="18"/>
+        </w:rPr>
+        <w:t>-4.47765319575385;</w:t>
+      </w:r>
+      <w:proofErr w:type="gramEnd"/>
     </w:p>
     <w:p>
       <w:pPr>
@@ -372,6 +512,7 @@
     </w:p>
     <w:p>
       <w:pPr>
+        <w:spacing w:after="720"/>
         <w:ind w:left="720" w:hanging="360"/>
         <w:jc w:val="center"/>
       </w:pPr>
@@ -432,11 +573,400 @@
       </w:r>
       <w:r>
         <w:tab/>
-        <w:t>test</w:t>
-      </w:r>
+      </w:r>
+      <w:r>
+        <w:t>Vacancy formation energy calculated using energy minimization</w:t>
+      </w:r>
+      <w:r>
+        <w:t>:</w:t>
+      </w:r>
+    </w:p>
+    <w:p>
+      <w:pPr>
+        <w:spacing w:after="0"/>
+        <w:ind w:left="1440" w:hanging="360"/>
+        <w:rPr>
+          <w:rFonts w:ascii="Courier New" w:hAnsi="Courier New" w:cs="Courier New"/>
+          <w:sz w:val="18"/>
+          <w:szCs w:val="18"/>
+        </w:rPr>
+      </w:pPr>
+      <w:r>
+        <w:rPr>
+          <w:rFonts w:ascii="Courier New" w:hAnsi="Courier New" w:cs="Courier New"/>
+          <w:sz w:val="18"/>
+          <w:szCs w:val="18"/>
+        </w:rPr>
+        <w:t>EAM:</w:t>
+      </w:r>
+      <w:r>
+        <w:rPr>
+          <w:rFonts w:ascii="Courier New" w:hAnsi="Courier New" w:cs="Courier New"/>
+          <w:sz w:val="18"/>
+          <w:szCs w:val="18"/>
+        </w:rPr>
+        <w:tab/>
+      </w:r>
+      <w:r>
+        <w:rPr>
+          <w:rFonts w:ascii="Courier New" w:hAnsi="Courier New" w:cs="Courier New"/>
+          <w:sz w:val="18"/>
+          <w:szCs w:val="18"/>
+        </w:rPr>
+        <w:t>Lattice constant (</w:t>
+      </w:r>
+      <w:proofErr w:type="spellStart"/>
+      <w:r>
+        <w:rPr>
+          <w:rFonts w:ascii="Courier New" w:hAnsi="Courier New" w:cs="Courier New"/>
+          <w:sz w:val="18"/>
+          <w:szCs w:val="18"/>
+        </w:rPr>
+        <w:t>Angstoms</w:t>
+      </w:r>
+      <w:proofErr w:type="spellEnd"/>
+      <w:r>
+        <w:rPr>
+          <w:rFonts w:ascii="Courier New" w:hAnsi="Courier New" w:cs="Courier New"/>
+          <w:sz w:val="18"/>
+          <w:szCs w:val="18"/>
+        </w:rPr>
+        <w:t xml:space="preserve">) = </w:t>
+      </w:r>
+      <w:proofErr w:type="gramStart"/>
+      <w:r>
+        <w:rPr>
+          <w:rFonts w:ascii="Courier New" w:hAnsi="Courier New" w:cs="Courier New"/>
+          <w:sz w:val="18"/>
+          <w:szCs w:val="18"/>
+        </w:rPr>
+        <w:t>1.04</w:t>
+      </w:r>
+      <w:r>
+        <w:rPr>
+          <w:rFonts w:ascii="Courier New" w:hAnsi="Courier New" w:cs="Courier New"/>
+          <w:sz w:val="18"/>
+          <w:szCs w:val="18"/>
+        </w:rPr>
+        <w:t>;</w:t>
+      </w:r>
+      <w:proofErr w:type="gramEnd"/>
+    </w:p>
+    <w:p>
+      <w:pPr>
+        <w:ind w:left="1440" w:hanging="360"/>
+        <w:rPr>
+          <w:rFonts w:ascii="Courier New" w:hAnsi="Courier New" w:cs="Courier New"/>
+          <w:sz w:val="18"/>
+          <w:szCs w:val="18"/>
+        </w:rPr>
+      </w:pPr>
+      <w:r>
+        <w:rPr>
+          <w:rFonts w:ascii="Courier New" w:hAnsi="Courier New" w:cs="Courier New"/>
+          <w:sz w:val="18"/>
+          <w:szCs w:val="18"/>
+        </w:rPr>
+        <w:t>LJ</w:t>
+      </w:r>
+      <w:r>
+        <w:rPr>
+          <w:rFonts w:ascii="Courier New" w:hAnsi="Courier New" w:cs="Courier New"/>
+          <w:sz w:val="18"/>
+          <w:szCs w:val="18"/>
+        </w:rPr>
+        <w:t>:</w:t>
+      </w:r>
+      <w:r>
+        <w:rPr>
+          <w:rFonts w:ascii="Courier New" w:hAnsi="Courier New" w:cs="Courier New"/>
+          <w:sz w:val="18"/>
+          <w:szCs w:val="18"/>
+        </w:rPr>
+        <w:tab/>
+      </w:r>
+      <w:r>
+        <w:rPr>
+          <w:rFonts w:ascii="Courier New" w:hAnsi="Courier New" w:cs="Courier New"/>
+          <w:sz w:val="18"/>
+          <w:szCs w:val="18"/>
+        </w:rPr>
+        <w:tab/>
+      </w:r>
+      <w:r>
+        <w:rPr>
+          <w:rFonts w:ascii="Courier New" w:hAnsi="Courier New" w:cs="Courier New"/>
+          <w:sz w:val="18"/>
+          <w:szCs w:val="18"/>
+        </w:rPr>
+        <w:t>Lattice constant (</w:t>
+      </w:r>
+      <w:proofErr w:type="spellStart"/>
+      <w:r>
+        <w:rPr>
+          <w:rFonts w:ascii="Courier New" w:hAnsi="Courier New" w:cs="Courier New"/>
+          <w:sz w:val="18"/>
+          <w:szCs w:val="18"/>
+        </w:rPr>
+        <w:t>Angstoms</w:t>
+      </w:r>
+      <w:proofErr w:type="spellEnd"/>
+      <w:r>
+        <w:rPr>
+          <w:rFonts w:ascii="Courier New" w:hAnsi="Courier New" w:cs="Courier New"/>
+          <w:sz w:val="18"/>
+          <w:szCs w:val="18"/>
+        </w:rPr>
+        <w:t xml:space="preserve">) = </w:t>
+      </w:r>
+      <w:proofErr w:type="gramStart"/>
+      <w:r>
+        <w:rPr>
+          <w:rFonts w:ascii="Courier New" w:hAnsi="Courier New" w:cs="Courier New"/>
+          <w:sz w:val="18"/>
+          <w:szCs w:val="18"/>
+        </w:rPr>
+        <w:t>4.44</w:t>
+      </w:r>
+      <w:r>
+        <w:rPr>
+          <w:rFonts w:ascii="Courier New" w:hAnsi="Courier New" w:cs="Courier New"/>
+          <w:sz w:val="18"/>
+          <w:szCs w:val="18"/>
+        </w:rPr>
+        <w:t>;</w:t>
+      </w:r>
+      <w:proofErr w:type="gramEnd"/>
+    </w:p>
+    <w:p>
+      <w:pPr>
+        <w:spacing w:after="0"/>
+        <w:ind w:left="360" w:hanging="360"/>
+      </w:pPr>
+      <w:r>
+        <w:rPr>
+          <w:rFonts w:ascii="Courier New" w:hAnsi="Courier New" w:cs="Courier New"/>
+          <w:sz w:val="18"/>
+          <w:szCs w:val="18"/>
+        </w:rPr>
+        <w:tab/>
+      </w:r>
+      <w:r>
+        <w:t>Vacancy formation energy calculated by running a single iteration after removing an atom.</w:t>
+      </w:r>
+      <w:r>
+        <w:t xml:space="preserve"> The converged values for both potentials are shown in the plot.</w:t>
+      </w:r>
+      <w:r>
+        <w:t xml:space="preserve"> These values are much larger than the true value of 1.3 eV, which is best calculated by the EAM potential using energy minimization. </w:t>
+      </w:r>
+    </w:p>
+    <w:p>
+      <w:pPr>
+        <w:spacing w:after="1320"/>
+        <w:ind w:left="360" w:hanging="360"/>
+        <w:jc w:val="center"/>
+      </w:pPr>
+      <w:r>
+        <w:rPr>
+          <w:noProof/>
+        </w:rPr>
+        <w:drawing>
+          <wp:inline distT="0" distB="0" distL="0" distR="0" wp14:anchorId="324617CE" wp14:editId="7383DAEA">
+            <wp:extent cx="3429000" cy="2667000"/>
+            <wp:effectExtent l="0" t="0" r="0" b="0"/>
+            <wp:docPr id="3" name="Picture 3" descr="Chart, line chart, box and whisker chart&#10;&#10;Description automatically generated"/>
+            <wp:cNvGraphicFramePr>
+              <a:graphicFrameLocks xmlns:a="http://schemas.openxmlformats.org/drawingml/2006/main" noChangeAspect="1"/>
+            </wp:cNvGraphicFramePr>
+            <a:graphic xmlns:a="http://schemas.openxmlformats.org/drawingml/2006/main">
+              <a:graphicData uri="http://schemas.openxmlformats.org/drawingml/2006/picture">
+                <pic:pic xmlns:pic="http://schemas.openxmlformats.org/drawingml/2006/picture">
+                  <pic:nvPicPr>
+                    <pic:cNvPr id="3" name="Picture 3" descr="Chart, line chart, box and whisker chart&#10;&#10;Description automatically generated"/>
+                    <pic:cNvPicPr/>
+                  </pic:nvPicPr>
+                  <pic:blipFill>
+                    <a:blip r:embed="rId8" cstate="print">
+                      <a:extLst>
+                        <a:ext uri="{28A0092B-C50C-407E-A947-70E740481C1C}">
+                          <a14:useLocalDpi xmlns:a14="http://schemas.microsoft.com/office/drawing/2010/main" val="0"/>
+                        </a:ext>
+                      </a:extLst>
+                    </a:blip>
+                    <a:stretch>
+                      <a:fillRect/>
+                    </a:stretch>
+                  </pic:blipFill>
+                  <pic:spPr>
+                    <a:xfrm>
+                      <a:off x="0" y="0"/>
+                      <a:ext cx="3429000" cy="2667000"/>
+                    </a:xfrm>
+                    <a:prstGeom prst="rect">
+                      <a:avLst/>
+                    </a:prstGeom>
+                  </pic:spPr>
+                </pic:pic>
+              </a:graphicData>
+            </a:graphic>
+          </wp:inline>
+        </w:drawing>
+      </w:r>
+    </w:p>
+    <w:p>
+      <w:pPr>
+        <w:spacing w:after="0"/>
+        <w:ind w:left="360" w:hanging="360"/>
+      </w:pPr>
+      <w:r>
+        <w:t>5.</w:t>
+      </w:r>
+      <w:r>
+        <w:tab/>
+      </w:r>
+      <w:r>
+        <w:t xml:space="preserve">The surface energy for Cu was calculate by removing a section of atoms leaving a gap larger than the cutoff distance. This was done for both EAM and LJ potentials. The replicate size was increased until convergence as shown in the plot below. The EAM surface energy is 0.738 </w:t>
+      </w:r>
+      <w:proofErr w:type="spellStart"/>
+      <w:r>
+        <w:t>ev</w:t>
+      </w:r>
+      <w:proofErr w:type="spellEnd"/>
+      <w:r>
+        <w:t>/</w:t>
+      </w:r>
+      <w:r>
+        <w:rPr>
+          <w:rFonts w:cstheme="minorHAnsi"/>
+        </w:rPr>
+        <w:t>Å</w:t>
+      </w:r>
+      <w:r>
+        <w:rPr>
+          <w:vertAlign w:val="superscript"/>
+        </w:rPr>
+        <w:t>2</w:t>
+      </w:r>
+      <w:r>
+        <w:t xml:space="preserve"> and for LJ the surface energy is 1.054 </w:t>
+      </w:r>
+      <w:proofErr w:type="spellStart"/>
+      <w:r>
+        <w:t>ev</w:t>
+      </w:r>
+      <w:proofErr w:type="spellEnd"/>
+      <w:r>
+        <w:t>/</w:t>
+      </w:r>
+      <w:r>
+        <w:rPr>
+          <w:rFonts w:cstheme="minorHAnsi"/>
+        </w:rPr>
+        <w:t>Å</w:t>
+      </w:r>
+      <w:r>
+        <w:rPr>
+          <w:vertAlign w:val="superscript"/>
+        </w:rPr>
+        <w:t>2</w:t>
+      </w:r>
+      <w:r>
+        <w:t>.</w:t>
+      </w:r>
+    </w:p>
+    <w:p>
+      <w:pPr>
+        <w:spacing w:after="720"/>
+        <w:ind w:left="360" w:hanging="360"/>
+        <w:jc w:val="center"/>
+      </w:pPr>
+      <w:r>
+        <w:rPr>
+          <w:noProof/>
+        </w:rPr>
+        <w:drawing>
+          <wp:inline distT="0" distB="0" distL="0" distR="0" wp14:anchorId="3D7CC041" wp14:editId="3859B15F">
+            <wp:extent cx="3429000" cy="2667000"/>
+            <wp:effectExtent l="0" t="0" r="0" b="0"/>
+            <wp:docPr id="4" name="Picture 4" descr="A picture containing graphical user interface&#10;&#10;Description automatically generated"/>
+            <wp:cNvGraphicFramePr>
+              <a:graphicFrameLocks xmlns:a="http://schemas.openxmlformats.org/drawingml/2006/main" noChangeAspect="1"/>
+            </wp:cNvGraphicFramePr>
+            <a:graphic xmlns:a="http://schemas.openxmlformats.org/drawingml/2006/main">
+              <a:graphicData uri="http://schemas.openxmlformats.org/drawingml/2006/picture">
+                <pic:pic xmlns:pic="http://schemas.openxmlformats.org/drawingml/2006/picture">
+                  <pic:nvPicPr>
+                    <pic:cNvPr id="4" name="Picture 4" descr="A picture containing graphical user interface&#10;&#10;Description automatically generated"/>
+                    <pic:cNvPicPr/>
+                  </pic:nvPicPr>
+                  <pic:blipFill>
+                    <a:blip r:embed="rId9" cstate="print">
+                      <a:extLst>
+                        <a:ext uri="{28A0092B-C50C-407E-A947-70E740481C1C}">
+                          <a14:useLocalDpi xmlns:a14="http://schemas.microsoft.com/office/drawing/2010/main" val="0"/>
+                        </a:ext>
+                      </a:extLst>
+                    </a:blip>
+                    <a:stretch>
+                      <a:fillRect/>
+                    </a:stretch>
+                  </pic:blipFill>
+                  <pic:spPr>
+                    <a:xfrm>
+                      <a:off x="0" y="0"/>
+                      <a:ext cx="3429000" cy="2667000"/>
+                    </a:xfrm>
+                    <a:prstGeom prst="rect">
+                      <a:avLst/>
+                    </a:prstGeom>
+                  </pic:spPr>
+                </pic:pic>
+              </a:graphicData>
+            </a:graphic>
+          </wp:inline>
+        </w:drawing>
+      </w:r>
+    </w:p>
+    <w:p>
+      <w:pPr>
+        <w:spacing w:after="0"/>
+        <w:ind w:left="360" w:hanging="360"/>
+      </w:pPr>
+      <w:r>
+        <w:t>6.</w:t>
+      </w:r>
+      <w:r>
+        <w:tab/>
+        <w:t xml:space="preserve">The Lennard-Jones potential is good for modeling solid </w:t>
+      </w:r>
+      <w:proofErr w:type="spellStart"/>
+      <w:r>
+        <w:t>fcc</w:t>
+      </w:r>
+      <w:proofErr w:type="spellEnd"/>
+      <w:r>
+        <w:t xml:space="preserve"> crystals of a single element (best for noble gasses), but it is an approximation. The EAM potential is a functional that is good for modeling metal alloys, which is best in this situation for modeling Cu. Neither potential would be suitable for other materials, for example a ceramic. </w:t>
+      </w:r>
+    </w:p>
+    <w:p>
+      <w:pPr>
+        <w:spacing w:after="0"/>
+        <w:ind w:left="1440" w:hanging="360"/>
+        <w:rPr>
+          <w:rFonts w:ascii="Courier New" w:hAnsi="Courier New" w:cs="Courier New"/>
+          <w:sz w:val="18"/>
+          <w:szCs w:val="18"/>
+        </w:rPr>
+      </w:pPr>
+    </w:p>
+    <w:p>
+      <w:pPr>
+        <w:ind w:left="360" w:hanging="360"/>
+      </w:pPr>
     </w:p>
     <w:sectPr>
-      <w:headerReference w:type="first" r:id="rId8"/>
+      <w:headerReference w:type="first" r:id="rId10"/>
       <w:pgSz w:w="12240" w:h="15840"/>
       <w:pgMar w:top="1440" w:right="1440" w:bottom="1440" w:left="1440" w:header="720" w:footer="720" w:gutter="0"/>
       <w:cols w:space="720"/>

</xml_diff>